<commit_message>
added more tests in the collection
</commit_message>
<xml_diff>
--- a/Question2/Test Execution Run Document.docx
+++ b/Question2/Test Execution Run Document.docx
@@ -7,16 +7,58 @@
         <w:rPr>
           <w:b/>
           <w:bCs/>
+          <w:sz w:val="28"/>
+          <w:szCs w:val="28"/>
         </w:rPr>
       </w:pPr>
       <w:r>
+        <w:rPr>
+          <w:b/>
+          <w:bCs/>
+          <w:sz w:val="28"/>
+          <w:szCs w:val="28"/>
+        </w:rPr>
+        <w:t>Test Execution Run Document</w:t>
+      </w:r>
+    </w:p>
+    <w:p>
+      <w:pPr>
         <w:rPr>
           <w:b/>
           <w:bCs/>
         </w:rPr>
-        <w:t>Test Execution Run Document</w:t>
-      </w:r>
-    </w:p>
+      </w:pPr>
+    </w:p>
+    <w:p>
+      <w:r>
+        <w:rPr>
+          <w:b/>
+          <w:bCs/>
+        </w:rPr>
+        <w:t>Test Execution Date</w:t>
+      </w:r>
+      <w:r>
+        <w:t>: 04</w:t>
+      </w:r>
+      <w:bookmarkStart w:id="0" w:name="_GoBack"/>
+      <w:bookmarkEnd w:id="0"/>
+      <w:r>
+        <w:t>/12/2024</w:t>
+      </w:r>
+    </w:p>
+    <w:p>
+      <w:r>
+        <w:rPr>
+          <w:b/>
+          <w:bCs/>
+        </w:rPr>
+        <w:t>Executed by</w:t>
+      </w:r>
+      <w:r>
+        <w:t>: Alexander Waiganjo</w:t>
+      </w:r>
+    </w:p>
+    <w:p/>
     <w:p>
       <w:pPr>
         <w:rPr>
@@ -73,7 +115,7 @@
         <w:t>Total Test Cases</w:t>
       </w:r>
       <w:r>
-        <w:t>: 12</w:t>
+        <w:t>: 91</w:t>
       </w:r>
     </w:p>
     <w:p>
@@ -91,7 +133,7 @@
         <w:t>Tests Executed</w:t>
       </w:r>
       <w:r>
-        <w:t>: 12</w:t>
+        <w:t>: 91</w:t>
       </w:r>
     </w:p>
     <w:p>
@@ -109,7 +151,7 @@
         <w:t>Tests Passed</w:t>
       </w:r>
       <w:r>
-        <w:t>: 10</w:t>
+        <w:t>: 85</w:t>
       </w:r>
     </w:p>
     <w:p>
@@ -127,7 +169,7 @@
         <w:t>Tests Failed</w:t>
       </w:r>
       <w:r>
-        <w:t>: 2</w:t>
+        <w:t>: 6</w:t>
       </w:r>
     </w:p>
     <w:p>
@@ -1284,6 +1326,7 @@
           </w:tcPr>
           <w:p>
             <w:r>
+              <w:lastRenderedPageBreak/>
               <w:t>ST-001</w:t>
             </w:r>
           </w:p>
@@ -1653,7 +1696,6 @@
           </w:tcPr>
           <w:p>
             <w:r>
-              <w:lastRenderedPageBreak/>
               <w:t>PT-001</w:t>
             </w:r>
           </w:p>
@@ -1899,45 +1941,9 @@
       </w:tr>
     </w:tbl>
     <w:p>
-      <w:pPr>
-        <w:numPr>
-          <w:ilvl w:val="0"/>
-          <w:numId w:val="1"/>
-        </w:numPr>
-      </w:pPr>
-      <w:r>
-        <w:rPr>
-          <w:b/>
-          <w:bCs/>
-        </w:rPr>
-        <w:t>Test Execution Date</w:t>
-      </w:r>
-      <w:r>
-        <w:t>: [Enter Date]</w:t>
-      </w:r>
-    </w:p>
-    <w:p>
-      <w:pPr>
-        <w:numPr>
-          <w:ilvl w:val="0"/>
-          <w:numId w:val="1"/>
-        </w:numPr>
-      </w:pPr>
-      <w:r>
-        <w:rPr>
-          <w:b/>
-          <w:bCs/>
-        </w:rPr>
-        <w:t>Executed by</w:t>
-      </w:r>
-      <w:r>
-        <w:t>: [Your Name]</w:t>
-      </w:r>
-    </w:p>
-    <w:p>
       <w:r>
         <w:pict>
-          <v:rect id="_x0000_i1265" style="width:0;height:0" o:hrstd="t" o:hrnoshade="t" o:hr="t" fillcolor="#0d0d0d" stroked="f"/>
+          <v:rect id="_x0000_i1025" style="width:0;height:0" o:hrstd="t" o:hrnoshade="t" o:hr="t" fillcolor="#0d0d0d" stroked="f"/>
         </w:pict>
       </w:r>
     </w:p>
@@ -1959,7 +1965,7 @@
     <w:p>
       <w:r>
         <w:pict>
-          <v:rect id="_x0000_i1266" style="width:0;height:0" o:hrstd="t" o:hrnoshade="t" o:hr="t" fillcolor="#0d0d0d" stroked="f"/>
+          <v:rect id="_x0000_i1026" style="width:0;height:0" o:hrstd="t" o:hrnoshade="t" o:hr="t" fillcolor="#0d0d0d" stroked="f"/>
         </w:pict>
       </w:r>
     </w:p>
@@ -2204,15 +2210,11 @@
         <w:t>Ensure proper validation for empty or invalid inputs.</w:t>
       </w:r>
     </w:p>
-    <w:p/>
-    <w:p>
-      <w:bookmarkStart w:id="0" w:name="_GoBack"/>
-      <w:bookmarkEnd w:id="0"/>
-    </w:p>
-    <w:p>
-      <w:r>
+    <w:p>
+      <w:r>
+        <w:lastRenderedPageBreak/>
         <w:pict>
-          <v:rect id="_x0000_i1267" style="width:0;height:0" o:hrstd="t" o:hrnoshade="t" o:hr="t" fillcolor="#0d0d0d" stroked="f"/>
+          <v:rect id="_x0000_i1033" style="width:0;height:0" o:hrstd="t" o:hrnoshade="t" o:hr="t" fillcolor="#0d0d0d" stroked="f"/>
         </w:pict>
       </w:r>
     </w:p>
@@ -2228,7 +2230,6 @@
           <w:b/>
           <w:bCs/>
         </w:rPr>
-        <w:lastRenderedPageBreak/>
         <w:t>4. Conclusion and Next Steps</w:t>
       </w:r>
     </w:p>
@@ -2306,11 +2307,9 @@
       </w:r>
     </w:p>
     <w:p>
-      <w:r>
-        <w:pict>
-          <v:rect id="_x0000_i1268" style="width:0;height:0" o:hrstd="t" o:hrnoshade="t" o:hr="t" fillcolor="#0d0d0d" stroked="f"/>
-        </w:pict>
-      </w:r>
+      <w:pPr>
+        <w:ind w:left="720"/>
+      </w:pPr>
     </w:p>
     <w:p>
       <w:pPr>
@@ -2355,6 +2354,48 @@
       <w:proofErr w:type="spellEnd"/>
       <w:r>
         <w:t xml:space="preserve"> output)</w:t>
+      </w:r>
+    </w:p>
+    <w:p>
+      <w:pPr>
+        <w:ind w:left="720"/>
+      </w:pPr>
+      <w:r>
+        <w:drawing>
+          <wp:inline distT="0" distB="0" distL="0" distR="0" wp14:anchorId="64CFD623" wp14:editId="6B3E6085">
+            <wp:extent cx="5943600" cy="3917315"/>
+            <wp:effectExtent l="0" t="0" r="0" b="6985"/>
+            <wp:docPr id="1" name="Picture 1"/>
+            <wp:cNvGraphicFramePr>
+              <a:graphicFrameLocks xmlns:a="http://schemas.openxmlformats.org/drawingml/2006/main" noChangeAspect="1"/>
+            </wp:cNvGraphicFramePr>
+            <a:graphic xmlns:a="http://schemas.openxmlformats.org/drawingml/2006/main">
+              <a:graphicData uri="http://schemas.openxmlformats.org/drawingml/2006/picture">
+                <pic:pic xmlns:pic="http://schemas.openxmlformats.org/drawingml/2006/picture">
+                  <pic:nvPicPr>
+                    <pic:cNvPr id="1" name=""/>
+                    <pic:cNvPicPr/>
+                  </pic:nvPicPr>
+                  <pic:blipFill>
+                    <a:blip r:embed="rId5"/>
+                    <a:stretch>
+                      <a:fillRect/>
+                    </a:stretch>
+                  </pic:blipFill>
+                  <pic:spPr>
+                    <a:xfrm>
+                      <a:off x="0" y="0"/>
+                      <a:ext cx="5943600" cy="3917315"/>
+                    </a:xfrm>
+                    <a:prstGeom prst="rect">
+                      <a:avLst/>
+                    </a:prstGeom>
+                  </pic:spPr>
+                </pic:pic>
+              </a:graphicData>
+            </a:graphic>
+          </wp:inline>
+        </w:drawing>
       </w:r>
     </w:p>
     <w:p/>
@@ -3374,6 +3415,7 @@
   <w:style w:type="character" w:default="1" w:styleId="DefaultParagraphFont">
     <w:name w:val="Default Paragraph Font"/>
     <w:uiPriority w:val="1"/>
+    <w:semiHidden/>
     <w:unhideWhenUsed/>
   </w:style>
   <w:style w:type="table" w:default="1" w:styleId="TableNormal">

</xml_diff>